<commit_message>
update organisation of files
</commit_message>
<xml_diff>
--- a/incubation/archive/Sprint 1 - direct marketing campaign.docx
+++ b/incubation/archive/Sprint 1 - direct marketing campaign.docx
@@ -891,15 +891,7 @@
         <w:t>;</w:t>
       </w:r>
       <w:r>
-        <w:t xml:space="preserve"> </w:t>
-      </w:r>
-      <w:proofErr w:type="gramStart"/>
-      <w:r>
-        <w:t>so</w:t>
-      </w:r>
-      <w:proofErr w:type="gramEnd"/>
-      <w:r>
-        <w:t xml:space="preserve"> you will have an opportunity to</w:t>
+        <w:t xml:space="preserve"> so you will have an opportunity to</w:t>
       </w:r>
       <w:r>
         <w:t xml:space="preserve"> </w:t>
@@ -992,16 +984,11 @@
       <w:r>
         <w:t xml:space="preserve">, </w:t>
       </w:r>
-      <w:proofErr w:type="gramStart"/>
       <w:r>
         <w:t xml:space="preserve">really </w:t>
       </w:r>
       <w:r>
-        <w:t>intuitive</w:t>
-      </w:r>
-      <w:proofErr w:type="gramEnd"/>
-      <w:r>
-        <w:t xml:space="preserve"> – oh and </w:t>
+        <w:t xml:space="preserve">intuitive – oh and </w:t>
       </w:r>
       <w:r>
         <w:t xml:space="preserve">make </w:t>
@@ -1056,15 +1043,7 @@
         <w:pStyle w:val="ParagraphStyle"/>
       </w:pPr>
       <w:r>
-        <w:t xml:space="preserve">1) what types of </w:t>
-      </w:r>
-      <w:proofErr w:type="gramStart"/>
-      <w:r>
-        <w:t>customer</w:t>
-      </w:r>
-      <w:proofErr w:type="gramEnd"/>
-      <w:r>
-        <w:t xml:space="preserve"> did we contact</w:t>
+        <w:t>1) what types of customer did we contact</w:t>
       </w:r>
       <w:r>
         <w:t xml:space="preserve"> for the campaign</w:t>
@@ -1100,6 +1079,10 @@
       <w:pPr>
         <w:pStyle w:val="ParagraphStyle"/>
         <w:jc w:val="both"/>
+        <w:rPr>
+          <w:b/>
+          <w:bCs/>
+        </w:rPr>
       </w:pPr>
       <w:r>
         <w:t xml:space="preserve">First, you should </w:t>
@@ -1121,11 +1104,9 @@
       <w:r>
         <w:t xml:space="preserve"> methods – there might even be some specific features in tableau that work well for this, or maybe </w:t>
       </w:r>
-      <w:proofErr w:type="gramStart"/>
-      <w:r>
-        <w:t>you’ll</w:t>
-      </w:r>
-      <w:proofErr w:type="gramEnd"/>
+      <w:r>
+        <w:t>you will</w:t>
+      </w:r>
       <w:r>
         <w:t xml:space="preserve"> find some recommendations on the </w:t>
       </w:r>
@@ -1171,11 +1152,9 @@
       <w:r>
         <w:t xml:space="preserve">We </w:t>
       </w:r>
-      <w:proofErr w:type="gramStart"/>
-      <w:r>
-        <w:t>don’t</w:t>
-      </w:r>
-      <w:proofErr w:type="gramEnd"/>
+      <w:r>
+        <w:t>do not</w:t>
+      </w:r>
       <w:r>
         <w:t xml:space="preserve"> </w:t>
       </w:r>
@@ -1199,6 +1178,46 @@
         <w:jc w:val="both"/>
       </w:pPr>
       <w:r>
+        <w:t>Next, do some design work for your dashboard</w:t>
+      </w:r>
+      <w:r>
+        <w:t xml:space="preserve">. The marketing team is your audience/ stakeholders, so keeping their needs in mind should help you </w:t>
+      </w:r>
+      <w:proofErr w:type="spellStart"/>
+      <w:r>
+        <w:t>prioritise</w:t>
+      </w:r>
+      <w:proofErr w:type="spellEnd"/>
+      <w:r>
+        <w:t xml:space="preserve"> the data you want to share, select appropriate visuals, and sketch out a </w:t>
+      </w:r>
+      <w:r>
+        <w:rPr>
+          <w:b/>
+          <w:bCs/>
+        </w:rPr>
+        <w:t>prototype</w:t>
+      </w:r>
+      <w:r>
+        <w:t xml:space="preserve"> with pen and paper or using a lo fi tool that is not connected to real data. Following this design process will allow you to discard ideas without investing too much time in them. I recommend you also use </w:t>
+      </w:r>
+      <w:r>
+        <w:rPr>
+          <w:b/>
+          <w:bCs/>
+        </w:rPr>
+        <w:t>storyboarding</w:t>
+      </w:r>
+      <w:r>
+        <w:t xml:space="preserve"> to map out the interactions that you expect end users will want to follow as they explore the data. </w:t>
+      </w:r>
+    </w:p>
+    <w:p>
+      <w:pPr>
+        <w:pStyle w:val="ParagraphStyle"/>
+        <w:jc w:val="both"/>
+      </w:pPr>
+      <w:r>
         <w:t>A note on our marketing strategy – this was</w:t>
       </w:r>
       <w:r>
@@ -1217,29 +1236,13 @@
         <w:t>customer</w:t>
       </w:r>
       <w:r>
-        <w:t xml:space="preserve"> more than once – I wonder if </w:t>
-      </w:r>
-      <w:proofErr w:type="gramStart"/>
-      <w:r>
-        <w:t>that’s</w:t>
-      </w:r>
-      <w:proofErr w:type="gramEnd"/>
-      <w:r>
-        <w:t xml:space="preserve"> a successful </w:t>
+        <w:t xml:space="preserve"> more than once – I wonder if that’s a successful </w:t>
       </w:r>
       <w:r>
         <w:t>approach</w:t>
       </w:r>
       <w:r>
-        <w:t xml:space="preserve">?! Maybe </w:t>
-      </w:r>
-      <w:proofErr w:type="gramStart"/>
-      <w:r>
-        <w:t>that’s</w:t>
-      </w:r>
-      <w:proofErr w:type="gramEnd"/>
-      <w:r>
-        <w:t xml:space="preserve"> something you can look into as well.  </w:t>
+        <w:t xml:space="preserve">?! Maybe that’s something you can look into as well.  </w:t>
       </w:r>
     </w:p>
     <w:p>
@@ -1266,13 +1269,8 @@
       <w:r>
         <w:t xml:space="preserve"> campaign next time. </w:t>
       </w:r>
-      <w:proofErr w:type="gramStart"/>
-      <w:r>
-        <w:t>Here’s</w:t>
-      </w:r>
-      <w:proofErr w:type="gramEnd"/>
-      <w:r>
-        <w:t xml:space="preserve"> the template we normally use:</w:t>
+      <w:r>
+        <w:t>Here’s the template we normally use:</w:t>
       </w:r>
     </w:p>
     <w:bookmarkStart w:id="2" w:name="_MON_1768378264"/>
@@ -1303,10 +1301,10 @@
             <v:path o:extrusionok="f" gradientshapeok="t" o:connecttype="rect"/>
             <o:lock v:ext="edit" aspectratio="t"/>
           </v:shapetype>
-          <v:shape id="_x0000_i1025" type="#_x0000_t75" style="width:76.2pt;height:49.2pt" o:ole="">
+          <v:shape id="_x0000_i1025" type="#_x0000_t75" style="width:76.4pt;height:49.45pt" o:ole="">
             <v:imagedata r:id="rId14" o:title=""/>
           </v:shape>
-          <o:OLEObject Type="Embed" ProgID="Word.Document.12" ShapeID="_x0000_i1025" DrawAspect="Icon" ObjectID="_1768379993" r:id="rId15">
+          <o:OLEObject Type="Embed" ProgID="Word.Document.12" ShapeID="_x0000_i1025" DrawAspect="Icon" ObjectID="_1768398978" r:id="rId15">
             <o:FieldCodes>\s</o:FieldCodes>
           </o:OLEObject>
         </w:object>
@@ -1397,7 +1395,6 @@
         </w:rPr>
         <w:t xml:space="preserve"> how many times we called them, did we get them on their home or mobile phone, how long was the call and what was the </w:t>
       </w:r>
-      <w:proofErr w:type="gramStart"/>
       <w:r>
         <w:rPr>
           <w:szCs w:val="24"/>
@@ -1410,7 +1407,6 @@
         </w:rPr>
         <w:t>outcome</w:t>
       </w:r>
-      <w:proofErr w:type="gramEnd"/>
       <w:r>
         <w:rPr>
           <w:szCs w:val="24"/>
@@ -1473,10 +1469,10 @@
       </w:pPr>
       <w:r>
         <w:object w:dxaOrig="1520" w:dyaOrig="988" w14:anchorId="723D90F6">
-          <v:shape id="_x0000_i1026" type="#_x0000_t75" style="width:79.2pt;height:50.4pt" o:ole="">
+          <v:shape id="_x0000_i1026" type="#_x0000_t75" style="width:78.9pt;height:50.1pt" o:ole="">
             <v:imagedata r:id="rId17" o:title=""/>
           </v:shape>
-          <o:OLEObject Type="Embed" ProgID="Excel.Sheet.12" ShapeID="_x0000_i1026" DrawAspect="Icon" ObjectID="_1768379994" r:id="rId18"/>
+          <o:OLEObject Type="Embed" ProgID="Excel.Sheet.12" ShapeID="_x0000_i1026" DrawAspect="Icon" ObjectID="_1768398979" r:id="rId18"/>
         </w:object>
       </w:r>
     </w:p>
@@ -6622,6 +6618,19 @@
 </file>
 
 <file path=customXml/item1.xml><?xml version="1.0" encoding="utf-8"?>
+<?mso-contentType ?>
+<FormTemplates xmlns="http://schemas.microsoft.com/sharepoint/v3/contenttype/forms">
+  <Display>DocumentLibraryForm</Display>
+  <Edit>DocumentLibraryForm</Edit>
+  <New>DocumentLibraryForm</New>
+</FormTemplates>
+</file>
+
+<file path=customXml/item2.xml><?xml version="1.0" encoding="utf-8"?>
+<b:Sources xmlns:b="http://schemas.openxmlformats.org/officeDocument/2006/bibliography" xmlns="http://schemas.openxmlformats.org/officeDocument/2006/bibliography" SelectedStyle="\APASixthEditionOfficeOnline.xsl" StyleName="APA" Version="6"/>
+</file>
+
+<file path=customXml/item3.xml><?xml version="1.0" encoding="utf-8"?>
 <p:properties xmlns:p="http://schemas.microsoft.com/office/2006/metadata/properties" xmlns:xsi="http://www.w3.org/2001/XMLSchema-instance" xmlns:pc="http://schemas.microsoft.com/office/infopath/2007/PartnerControls">
   <documentManagement>
     <TaxCatchAll xmlns="ae7a5ef5-f60e-4918-a47e-25aad02606cf" xsi:nil="true"/>
@@ -6630,19 +6639,6 @@
     </lcf76f155ced4ddcb4097134ff3c332f>
   </documentManagement>
 </p:properties>
-</file>
-
-<file path=customXml/item2.xml><?xml version="1.0" encoding="utf-8"?>
-<b:Sources xmlns:b="http://schemas.openxmlformats.org/officeDocument/2006/bibliography" xmlns="http://schemas.openxmlformats.org/officeDocument/2006/bibliography" SelectedStyle="\APASixthEditionOfficeOnline.xsl" StyleName="APA" Version="6"/>
-</file>
-
-<file path=customXml/item3.xml><?xml version="1.0" encoding="utf-8"?>
-<?mso-contentType ?>
-<FormTemplates xmlns="http://schemas.microsoft.com/sharepoint/v3/contenttype/forms">
-  <Display>DocumentLibraryForm</Display>
-  <Edit>DocumentLibraryForm</Edit>
-  <New>DocumentLibraryForm</New>
-</FormTemplates>
 </file>
 
 <file path=customXml/item4.xml><?xml version="1.0" encoding="utf-8"?>
@@ -6889,12 +6885,9 @@
 </file>
 
 <file path=customXml/itemProps1.xml><?xml version="1.0" encoding="utf-8"?>
-<ds:datastoreItem xmlns:ds="http://schemas.openxmlformats.org/officeDocument/2006/customXml" ds:itemID="{D41E7A21-F64A-4603-A48A-FC7B4376C905}">
+<ds:datastoreItem xmlns:ds="http://schemas.openxmlformats.org/officeDocument/2006/customXml" ds:itemID="{313FB94E-544C-4E80-A9E8-07C42F8FC1BD}">
   <ds:schemaRefs>
-    <ds:schemaRef ds:uri="http://schemas.microsoft.com/office/2006/metadata/properties"/>
-    <ds:schemaRef ds:uri="http://schemas.microsoft.com/office/infopath/2007/PartnerControls"/>
-    <ds:schemaRef ds:uri="ae7a5ef5-f60e-4918-a47e-25aad02606cf"/>
-    <ds:schemaRef ds:uri="35c74202-6262-43ee-80e5-eb97de261190"/>
+    <ds:schemaRef ds:uri="http://schemas.microsoft.com/sharepoint/v3/contenttype/forms"/>
   </ds:schemaRefs>
 </ds:datastoreItem>
 </file>
@@ -6908,9 +6901,12 @@
 </file>
 
 <file path=customXml/itemProps3.xml><?xml version="1.0" encoding="utf-8"?>
-<ds:datastoreItem xmlns:ds="http://schemas.openxmlformats.org/officeDocument/2006/customXml" ds:itemID="{313FB94E-544C-4E80-A9E8-07C42F8FC1BD}">
+<ds:datastoreItem xmlns:ds="http://schemas.openxmlformats.org/officeDocument/2006/customXml" ds:itemID="{D41E7A21-F64A-4603-A48A-FC7B4376C905}">
   <ds:schemaRefs>
-    <ds:schemaRef ds:uri="http://schemas.microsoft.com/sharepoint/v3/contenttype/forms"/>
+    <ds:schemaRef ds:uri="http://schemas.microsoft.com/office/2006/metadata/properties"/>
+    <ds:schemaRef ds:uri="http://schemas.microsoft.com/office/infopath/2007/PartnerControls"/>
+    <ds:schemaRef ds:uri="ae7a5ef5-f60e-4918-a47e-25aad02606cf"/>
+    <ds:schemaRef ds:uri="35c74202-6262-43ee-80e5-eb97de261190"/>
   </ds:schemaRefs>
 </ds:datastoreItem>
 </file>

</xml_diff>